<commit_message>
Dodanie dodatkowego wyjątku do ekranów sekcji
</commit_message>
<xml_diff>
--- a/Dokumentacja aplikacji/Dokumentacja aplikacji.docx
+++ b/Dokumentacja aplikacji/Dokumentacja aplikacji.docx
@@ -15,6 +15,7 @@
           <w:docPartUnique/>
         </w:docPartObj>
       </w:sdtPr>
+      <w:sdtEndPr/>
       <w:sdtContent>
         <w:p>
           <w:pPr>
@@ -539,6 +540,7 @@
                                   <w:dataBinding w:prefixMappings="xmlns:ns0='http://purl.org/dc/elements/1.1/' xmlns:ns1='http://schemas.openxmlformats.org/package/2006/metadata/core-properties' " w:xpath="/ns1:coreProperties[1]/ns0:title[1]" w:storeItemID="{6C3C8BC8-F283-45AE-878A-BAB7291924A1}"/>
                                   <w:text/>
                                 </w:sdtPr>
+                                <w:sdtEndPr/>
                                 <w:sdtContent>
                                   <w:p>
                                     <w:pPr>
@@ -616,6 +618,7 @@
                                   <w:dataBinding w:prefixMappings="xmlns:ns0='http://purl.org/dc/elements/1.1/' xmlns:ns1='http://schemas.openxmlformats.org/package/2006/metadata/core-properties' " w:xpath="/ns1:coreProperties[1]/ns0:subject[1]" w:storeItemID="{6C3C8BC8-F283-45AE-878A-BAB7291924A1}"/>
                                   <w:text/>
                                 </w:sdtPr>
+                                <w:sdtEndPr/>
                                 <w:sdtContent>
                                   <w:p>
                                     <w:pPr>
@@ -673,6 +676,7 @@
                             <w:dataBinding w:prefixMappings="xmlns:ns0='http://purl.org/dc/elements/1.1/' xmlns:ns1='http://schemas.openxmlformats.org/package/2006/metadata/core-properties' " w:xpath="/ns1:coreProperties[1]/ns0:title[1]" w:storeItemID="{6C3C8BC8-F283-45AE-878A-BAB7291924A1}"/>
                             <w:text/>
                           </w:sdtPr>
+                          <w:sdtEndPr/>
                           <w:sdtContent>
                             <w:p>
                               <w:pPr>
@@ -750,6 +754,7 @@
                             <w:dataBinding w:prefixMappings="xmlns:ns0='http://purl.org/dc/elements/1.1/' xmlns:ns1='http://schemas.openxmlformats.org/package/2006/metadata/core-properties' " w:xpath="/ns1:coreProperties[1]/ns0:subject[1]" w:storeItemID="{6C3C8BC8-F283-45AE-878A-BAB7291924A1}"/>
                             <w:text/>
                           </w:sdtPr>
+                          <w:sdtEndPr/>
                           <w:sdtContent>
                             <w:p>
                               <w:pPr>
@@ -1016,7 +1021,7 @@
                 <w:rFonts w:ascii="Times New Roman" w:hAnsi="Times New Roman" w:cs="Times New Roman"/>
                 <w:webHidden/>
               </w:rPr>
-              <w:t>3</w:t>
+              <w:t>2</w:t>
             </w:r>
             <w:r>
               <w:rPr>
@@ -1103,7 +1108,7 @@
                 <w:rFonts w:ascii="Times New Roman" w:hAnsi="Times New Roman" w:cs="Times New Roman"/>
                 <w:webHidden/>
               </w:rPr>
-              <w:t>3</w:t>
+              <w:t>2</w:t>
             </w:r>
             <w:r>
               <w:rPr>
@@ -1190,7 +1195,7 @@
                 <w:rFonts w:ascii="Times New Roman" w:hAnsi="Times New Roman" w:cs="Times New Roman"/>
                 <w:webHidden/>
               </w:rPr>
-              <w:t>3</w:t>
+              <w:t>2</w:t>
             </w:r>
             <w:r>
               <w:rPr>
@@ -1277,7 +1282,7 @@
                 <w:rFonts w:ascii="Times New Roman" w:hAnsi="Times New Roman" w:cs="Times New Roman"/>
                 <w:webHidden/>
               </w:rPr>
-              <w:t>4</w:t>
+              <w:t>3</w:t>
             </w:r>
             <w:r>
               <w:rPr>
@@ -1364,7 +1369,7 @@
                 <w:rFonts w:ascii="Times New Roman" w:hAnsi="Times New Roman" w:cs="Times New Roman"/>
                 <w:webHidden/>
               </w:rPr>
-              <w:t>5</w:t>
+              <w:t>4</w:t>
             </w:r>
             <w:r>
               <w:rPr>
@@ -1451,7 +1456,7 @@
                 <w:rFonts w:ascii="Times New Roman" w:hAnsi="Times New Roman" w:cs="Times New Roman"/>
                 <w:webHidden/>
               </w:rPr>
-              <w:t>5</w:t>
+              <w:t>4</w:t>
             </w:r>
             <w:r>
               <w:rPr>
@@ -1538,7 +1543,7 @@
                 <w:rFonts w:ascii="Times New Roman" w:hAnsi="Times New Roman" w:cs="Times New Roman"/>
                 <w:webHidden/>
               </w:rPr>
-              <w:t>5</w:t>
+              <w:t>4</w:t>
             </w:r>
             <w:r>
               <w:rPr>
@@ -1625,7 +1630,7 @@
                 <w:rFonts w:ascii="Times New Roman" w:hAnsi="Times New Roman" w:cs="Times New Roman"/>
                 <w:webHidden/>
               </w:rPr>
-              <w:t>5</w:t>
+              <w:t>4</w:t>
             </w:r>
             <w:r>
               <w:rPr>
@@ -1712,7 +1717,7 @@
                 <w:rFonts w:ascii="Times New Roman" w:hAnsi="Times New Roman" w:cs="Times New Roman"/>
                 <w:webHidden/>
               </w:rPr>
-              <w:t>6</w:t>
+              <w:t>5</w:t>
             </w:r>
             <w:r>
               <w:rPr>
@@ -1799,7 +1804,7 @@
                 <w:rFonts w:ascii="Times New Roman" w:hAnsi="Times New Roman" w:cs="Times New Roman"/>
                 <w:webHidden/>
               </w:rPr>
-              <w:t>6</w:t>
+              <w:t>5</w:t>
             </w:r>
             <w:r>
               <w:rPr>
@@ -1884,7 +1889,7 @@
                 <w:rFonts w:ascii="Times New Roman" w:hAnsi="Times New Roman" w:cs="Times New Roman"/>
                 <w:webHidden/>
               </w:rPr>
-              <w:t>6</w:t>
+              <w:t>5</w:t>
             </w:r>
             <w:r>
               <w:rPr>
@@ -1969,7 +1974,7 @@
                 <w:rFonts w:ascii="Times New Roman" w:hAnsi="Times New Roman" w:cs="Times New Roman"/>
                 <w:webHidden/>
               </w:rPr>
-              <w:t>6</w:t>
+              <w:t>5</w:t>
             </w:r>
             <w:r>
               <w:rPr>
@@ -2056,7 +2061,7 @@
                 <w:rFonts w:ascii="Times New Roman" w:hAnsi="Times New Roman" w:cs="Times New Roman"/>
                 <w:webHidden/>
               </w:rPr>
-              <w:t>6</w:t>
+              <w:t>5</w:t>
             </w:r>
             <w:r>
               <w:rPr>
@@ -2141,7 +2146,7 @@
                 <w:rFonts w:ascii="Times New Roman" w:hAnsi="Times New Roman" w:cs="Times New Roman"/>
                 <w:webHidden/>
               </w:rPr>
-              <w:t>6</w:t>
+              <w:t>5</w:t>
             </w:r>
             <w:r>
               <w:rPr>
@@ -2228,7 +2233,7 @@
                 <w:rFonts w:ascii="Times New Roman" w:hAnsi="Times New Roman" w:cs="Times New Roman"/>
                 <w:webHidden/>
               </w:rPr>
-              <w:t>7</w:t>
+              <w:t>6</w:t>
             </w:r>
             <w:r>
               <w:rPr>
@@ -2315,7 +2320,7 @@
                 <w:rFonts w:ascii="Times New Roman" w:hAnsi="Times New Roman" w:cs="Times New Roman"/>
                 <w:webHidden/>
               </w:rPr>
-              <w:t>8</w:t>
+              <w:t>7</w:t>
             </w:r>
             <w:r>
               <w:rPr>
@@ -2400,7 +2405,7 @@
                 <w:rFonts w:ascii="Times New Roman" w:hAnsi="Times New Roman" w:cs="Times New Roman"/>
                 <w:webHidden/>
               </w:rPr>
-              <w:t>8</w:t>
+              <w:t>7</w:t>
             </w:r>
             <w:r>
               <w:rPr>
@@ -2485,7 +2490,7 @@
                 <w:rFonts w:ascii="Times New Roman" w:hAnsi="Times New Roman" w:cs="Times New Roman"/>
                 <w:webHidden/>
               </w:rPr>
-              <w:t>8</w:t>
+              <w:t>7</w:t>
             </w:r>
             <w:r>
               <w:rPr>
@@ -2570,7 +2575,7 @@
                 <w:rFonts w:ascii="Times New Roman" w:hAnsi="Times New Roman" w:cs="Times New Roman"/>
                 <w:webHidden/>
               </w:rPr>
-              <w:t>10</w:t>
+              <w:t>9</w:t>
             </w:r>
             <w:r>
               <w:rPr>
@@ -2655,7 +2660,7 @@
                 <w:rFonts w:ascii="Times New Roman" w:hAnsi="Times New Roman" w:cs="Times New Roman"/>
                 <w:webHidden/>
               </w:rPr>
-              <w:t>11</w:t>
+              <w:t>10</w:t>
             </w:r>
             <w:r>
               <w:rPr>
@@ -2740,7 +2745,7 @@
                 <w:rFonts w:ascii="Times New Roman" w:hAnsi="Times New Roman" w:cs="Times New Roman"/>
                 <w:webHidden/>
               </w:rPr>
-              <w:t>12</w:t>
+              <w:t>11</w:t>
             </w:r>
             <w:r>
               <w:rPr>
@@ -2825,7 +2830,7 @@
                 <w:rFonts w:ascii="Times New Roman" w:hAnsi="Times New Roman" w:cs="Times New Roman"/>
                 <w:webHidden/>
               </w:rPr>
-              <w:t>13</w:t>
+              <w:t>12</w:t>
             </w:r>
             <w:r>
               <w:rPr>
@@ -2910,7 +2915,7 @@
                 <w:rFonts w:ascii="Times New Roman" w:hAnsi="Times New Roman" w:cs="Times New Roman"/>
                 <w:webHidden/>
               </w:rPr>
-              <w:t>14</w:t>
+              <w:t>13</w:t>
             </w:r>
             <w:r>
               <w:rPr>
@@ -7445,7 +7450,7 @@
         <w:jc w:val="center"/>
         <w:rPr>
           <w:rStyle w:val="eop"/>
-          <w:rFonts w:ascii="Times New Roman" w:hAnsi="Times New Roman" w:cs="Times New Roman" w:hint="eastAsia"/>
+          <w:rFonts w:ascii="Times New Roman" w:hAnsi="Times New Roman" w:cs="Times New Roman"/>
           <w:color w:val="1F4E79" w:themeColor="accent1" w:themeShade="80"/>
           <w:sz w:val="20"/>
         </w:rPr>
@@ -10517,8 +10522,6 @@
       <w:r>
         <w:br w:type="page"/>
       </w:r>
-      <w:bookmarkStart w:id="27" w:name="_GoBack"/>
-      <w:bookmarkEnd w:id="27"/>
     </w:p>
     <w:p>
       <w:pPr>
@@ -10548,7 +10551,7 @@
         <w:lastRenderedPageBreak/>
         <w:t xml:space="preserve"> </w:t>
       </w:r>
-      <w:bookmarkStart w:id="28" w:name="_Toc124797661"/>
+      <w:bookmarkStart w:id="27" w:name="_Toc124797661"/>
       <w:r>
         <w:rPr>
           <w:rFonts w:ascii="Times New Roman" w:hAnsi="Times New Roman" w:cs="Times New Roman"/>
@@ -10559,7 +10562,7 @@
         </w:rPr>
         <w:t>Dodawanie nowego rekordu</w:t>
       </w:r>
-      <w:bookmarkEnd w:id="28"/>
+      <w:bookmarkEnd w:id="27"/>
     </w:p>
     <w:p>
       <w:pPr>
@@ -10669,7 +10672,7 @@
           <w:sz w:val="20"/>
         </w:rPr>
       </w:pPr>
-      <w:bookmarkStart w:id="29" w:name="_Toc124796996"/>
+      <w:bookmarkStart w:id="28" w:name="_Toc124796996"/>
       <w:r>
         <w:rPr>
           <w:rFonts w:ascii="Times New Roman" w:hAnsi="Times New Roman" w:cs="Times New Roman"/>
@@ -10726,7 +10729,7 @@
         </w:rPr>
         <w:t xml:space="preserve"> - Ekran dodawania nowego rekordu</w:t>
       </w:r>
-      <w:bookmarkEnd w:id="29"/>
+      <w:bookmarkEnd w:id="28"/>
     </w:p>
     <w:p>
       <w:r>
@@ -10761,7 +10764,7 @@
         <w:lastRenderedPageBreak/>
         <w:t xml:space="preserve"> </w:t>
       </w:r>
-      <w:bookmarkStart w:id="30" w:name="_Toc124797662"/>
+      <w:bookmarkStart w:id="29" w:name="_Toc124797662"/>
       <w:r>
         <w:rPr>
           <w:rFonts w:ascii="Times New Roman" w:hAnsi="Times New Roman" w:cs="Times New Roman"/>
@@ -10772,7 +10775,7 @@
         </w:rPr>
         <w:t>Podgląd rekordu</w:t>
       </w:r>
-      <w:bookmarkEnd w:id="30"/>
+      <w:bookmarkEnd w:id="29"/>
     </w:p>
     <w:p>
       <w:pPr>
@@ -10893,7 +10896,7 @@
           <w:sz w:val="20"/>
         </w:rPr>
       </w:pPr>
-      <w:bookmarkStart w:id="31" w:name="_Toc124796997"/>
+      <w:bookmarkStart w:id="30" w:name="_Toc124796997"/>
       <w:r>
         <w:rPr>
           <w:rFonts w:ascii="Times New Roman" w:hAnsi="Times New Roman" w:cs="Times New Roman"/>
@@ -10950,7 +10953,7 @@
         </w:rPr>
         <w:t xml:space="preserve"> - Podgląd rekordu</w:t>
       </w:r>
-      <w:bookmarkEnd w:id="31"/>
+      <w:bookmarkEnd w:id="30"/>
     </w:p>
     <w:p>
       <w:r>
@@ -10985,7 +10988,7 @@
         <w:lastRenderedPageBreak/>
         <w:t xml:space="preserve"> </w:t>
       </w:r>
-      <w:bookmarkStart w:id="32" w:name="_Toc124797663"/>
+      <w:bookmarkStart w:id="31" w:name="_Toc124797663"/>
       <w:r>
         <w:rPr>
           <w:rFonts w:ascii="Times New Roman" w:hAnsi="Times New Roman" w:cs="Times New Roman"/>
@@ -10996,7 +10999,7 @@
         </w:rPr>
         <w:t>Edycja rekordu</w:t>
       </w:r>
-      <w:bookmarkEnd w:id="32"/>
+      <w:bookmarkEnd w:id="31"/>
     </w:p>
     <w:p>
       <w:pPr>
@@ -11093,7 +11096,7 @@
           <w:sz w:val="20"/>
         </w:rPr>
       </w:pPr>
-      <w:bookmarkStart w:id="33" w:name="_Toc124796998"/>
+      <w:bookmarkStart w:id="32" w:name="_Toc124796998"/>
       <w:r>
         <w:rPr>
           <w:rFonts w:ascii="Times New Roman" w:hAnsi="Times New Roman" w:cs="Times New Roman"/>
@@ -11150,7 +11153,7 @@
         </w:rPr>
         <w:t xml:space="preserve"> - Edycja rekordu</w:t>
       </w:r>
-      <w:bookmarkEnd w:id="33"/>
+      <w:bookmarkEnd w:id="32"/>
     </w:p>
     <w:p>
       <w:r>
@@ -11185,7 +11188,7 @@
         <w:lastRenderedPageBreak/>
         <w:t xml:space="preserve"> </w:t>
       </w:r>
-      <w:bookmarkStart w:id="34" w:name="_Toc124797664"/>
+      <w:bookmarkStart w:id="33" w:name="_Toc124797664"/>
       <w:r>
         <w:rPr>
           <w:rFonts w:ascii="Times New Roman" w:hAnsi="Times New Roman" w:cs="Times New Roman"/>
@@ -11196,7 +11199,7 @@
         </w:rPr>
         <w:t>Usunięcie rekordu</w:t>
       </w:r>
-      <w:bookmarkEnd w:id="34"/>
+      <w:bookmarkEnd w:id="33"/>
     </w:p>
     <w:p>
       <w:pPr>
@@ -11351,7 +11354,7 @@
           <w:sz w:val="28"/>
         </w:rPr>
       </w:pPr>
-      <w:bookmarkStart w:id="35" w:name="_Toc124796999"/>
+      <w:bookmarkStart w:id="34" w:name="_Toc124796999"/>
       <w:r>
         <w:rPr>
           <w:rFonts w:ascii="Times New Roman" w:hAnsi="Times New Roman" w:cs="Times New Roman"/>
@@ -11408,7 +11411,7 @@
         </w:rPr>
         <w:t xml:space="preserve"> - Usunięcie rekordu</w:t>
       </w:r>
-      <w:bookmarkEnd w:id="35"/>
+      <w:bookmarkEnd w:id="34"/>
     </w:p>
     <w:p>
       <w:pPr>
@@ -11457,7 +11460,7 @@
         <w:lastRenderedPageBreak/>
         <w:t xml:space="preserve"> </w:t>
       </w:r>
-      <w:bookmarkStart w:id="36" w:name="_Toc124797665"/>
+      <w:bookmarkStart w:id="35" w:name="_Toc124797665"/>
       <w:r>
         <w:rPr>
           <w:rFonts w:ascii="Times New Roman" w:hAnsi="Times New Roman" w:cs="Times New Roman"/>
@@ -11468,7 +11471,7 @@
         </w:rPr>
         <w:t>Wyjątki</w:t>
       </w:r>
-      <w:bookmarkEnd w:id="36"/>
+      <w:bookmarkEnd w:id="35"/>
     </w:p>
     <w:p>
       <w:pPr>
@@ -11617,7 +11620,7 @@
           <w:szCs w:val="20"/>
         </w:rPr>
       </w:pPr>
-      <w:bookmarkStart w:id="37" w:name="_Toc124797000"/>
+      <w:bookmarkStart w:id="36" w:name="_Toc124797000"/>
       <w:r>
         <w:rPr>
           <w:rFonts w:ascii="Times New Roman" w:hAnsi="Times New Roman" w:cs="Times New Roman"/>
@@ -11681,7 +11684,7 @@
         </w:rPr>
         <w:t xml:space="preserve"> - Podgląd wpisu w książeczce zdrowia</w:t>
       </w:r>
-      <w:bookmarkEnd w:id="37"/>
+      <w:bookmarkEnd w:id="36"/>
     </w:p>
     <w:p>
       <w:pPr>
@@ -11894,6 +11897,252 @@
           <w:szCs w:val="24"/>
         </w:rPr>
       </w:pPr>
+    </w:p>
+    <w:p>
+      <w:pPr>
+        <w:spacing w:line="276" w:lineRule="auto"/>
+        <w:jc w:val="both"/>
+        <w:rPr>
+          <w:rFonts w:ascii="Times New Roman" w:eastAsia="Georgia Pro" w:hAnsi="Times New Roman" w:cs="Times New Roman"/>
+          <w:b/>
+          <w:color w:val="000000" w:themeColor="text1"/>
+          <w:sz w:val="24"/>
+          <w:szCs w:val="24"/>
+        </w:rPr>
+      </w:pPr>
+      <w:r>
+        <w:rPr>
+          <w:rFonts w:ascii="Times New Roman" w:eastAsia="Georgia Pro" w:hAnsi="Times New Roman" w:cs="Times New Roman"/>
+          <w:b/>
+          <w:color w:val="000000" w:themeColor="text1"/>
+          <w:sz w:val="24"/>
+          <w:szCs w:val="24"/>
+        </w:rPr>
+        <w:t>Podglą</w:t>
+      </w:r>
+      <w:r>
+        <w:rPr>
+          <w:rFonts w:ascii="Times New Roman" w:eastAsia="Georgia Pro" w:hAnsi="Times New Roman" w:cs="Times New Roman"/>
+          <w:b/>
+          <w:color w:val="000000" w:themeColor="text1"/>
+          <w:sz w:val="24"/>
+          <w:szCs w:val="24"/>
+        </w:rPr>
+        <w:t xml:space="preserve">d wpisu </w:t>
+      </w:r>
+      <w:r>
+        <w:rPr>
+          <w:rFonts w:ascii="Times New Roman" w:eastAsia="Georgia Pro" w:hAnsi="Times New Roman" w:cs="Times New Roman"/>
+          <w:b/>
+          <w:color w:val="000000" w:themeColor="text1"/>
+          <w:sz w:val="24"/>
+          <w:szCs w:val="24"/>
+        </w:rPr>
+        <w:t>adopcyjnego</w:t>
+      </w:r>
+    </w:p>
+    <w:p>
+      <w:pPr>
+        <w:spacing w:line="276" w:lineRule="auto"/>
+        <w:jc w:val="both"/>
+        <w:rPr>
+          <w:rFonts w:ascii="Times New Roman" w:eastAsia="Georgia Pro" w:hAnsi="Times New Roman" w:cs="Times New Roman"/>
+          <w:color w:val="000000" w:themeColor="text1"/>
+          <w:sz w:val="24"/>
+          <w:szCs w:val="24"/>
+        </w:rPr>
+      </w:pPr>
+      <w:r>
+        <w:rPr>
+          <w:rFonts w:ascii="Times New Roman" w:eastAsia="Georgia Pro" w:hAnsi="Times New Roman" w:cs="Times New Roman"/>
+          <w:color w:val="000000" w:themeColor="text1"/>
+          <w:sz w:val="24"/>
+          <w:szCs w:val="24"/>
+        </w:rPr>
+        <w:t xml:space="preserve">W podglądzie </w:t>
+      </w:r>
+      <w:r>
+        <w:rPr>
+          <w:rFonts w:ascii="Times New Roman" w:eastAsia="Georgia Pro" w:hAnsi="Times New Roman" w:cs="Times New Roman"/>
+          <w:color w:val="000000" w:themeColor="text1"/>
+          <w:sz w:val="24"/>
+          <w:szCs w:val="24"/>
+        </w:rPr>
+        <w:t>wpisu adopcyjnego</w:t>
+      </w:r>
+      <w:r>
+        <w:rPr>
+          <w:rFonts w:ascii="Times New Roman" w:eastAsia="Georgia Pro" w:hAnsi="Times New Roman" w:cs="Times New Roman"/>
+          <w:color w:val="000000" w:themeColor="text1"/>
+          <w:sz w:val="24"/>
+          <w:szCs w:val="24"/>
+        </w:rPr>
+        <w:t xml:space="preserve"> znajduj</w:t>
+      </w:r>
+      <w:r>
+        <w:rPr>
+          <w:rFonts w:ascii="Times New Roman" w:eastAsia="Georgia Pro" w:hAnsi="Times New Roman" w:cs="Times New Roman"/>
+          <w:color w:val="000000" w:themeColor="text1"/>
+          <w:sz w:val="24"/>
+          <w:szCs w:val="24"/>
+        </w:rPr>
+        <w:t>ą</w:t>
+      </w:r>
+      <w:r>
+        <w:rPr>
+          <w:rFonts w:ascii="Times New Roman" w:eastAsia="Georgia Pro" w:hAnsi="Times New Roman" w:cs="Times New Roman"/>
+          <w:color w:val="000000" w:themeColor="text1"/>
+          <w:sz w:val="24"/>
+          <w:szCs w:val="24"/>
+        </w:rPr>
+        <w:t xml:space="preserve"> się dodatkowo przycisk</w:t>
+      </w:r>
+      <w:r>
+        <w:rPr>
+          <w:rFonts w:ascii="Times New Roman" w:eastAsia="Georgia Pro" w:hAnsi="Times New Roman" w:cs="Times New Roman"/>
+          <w:color w:val="000000" w:themeColor="text1"/>
+          <w:sz w:val="24"/>
+          <w:szCs w:val="24"/>
+        </w:rPr>
+        <w:t>i</w:t>
+      </w:r>
+      <w:r>
+        <w:rPr>
+          <w:rFonts w:ascii="Times New Roman" w:eastAsia="Georgia Pro" w:hAnsi="Times New Roman" w:cs="Times New Roman"/>
+          <w:color w:val="000000" w:themeColor="text1"/>
+          <w:sz w:val="24"/>
+          <w:szCs w:val="24"/>
+        </w:rPr>
+        <w:t xml:space="preserve"> „</w:t>
+      </w:r>
+      <w:r>
+        <w:rPr>
+          <w:rFonts w:ascii="Times New Roman" w:eastAsia="Georgia Pro" w:hAnsi="Times New Roman" w:cs="Times New Roman"/>
+          <w:color w:val="000000" w:themeColor="text1"/>
+          <w:sz w:val="24"/>
+          <w:szCs w:val="24"/>
+        </w:rPr>
+        <w:t>Podgląd p</w:t>
+      </w:r>
+      <w:r>
+        <w:rPr>
+          <w:rFonts w:ascii="Times New Roman" w:eastAsia="Georgia Pro" w:hAnsi="Times New Roman" w:cs="Times New Roman"/>
+          <w:color w:val="000000" w:themeColor="text1"/>
+          <w:sz w:val="24"/>
+          <w:szCs w:val="24"/>
+        </w:rPr>
+        <w:t>sa</w:t>
+      </w:r>
+      <w:r>
+        <w:rPr>
+          <w:rFonts w:ascii="Times New Roman" w:eastAsia="Georgia Pro" w:hAnsi="Times New Roman" w:cs="Times New Roman"/>
+          <w:color w:val="000000" w:themeColor="text1"/>
+          <w:sz w:val="24"/>
+          <w:szCs w:val="24"/>
+        </w:rPr>
+        <w:t>” i „Podgląd adoptującego” pozwalające</w:t>
+      </w:r>
+      <w:r>
+        <w:rPr>
+          <w:rFonts w:ascii="Times New Roman" w:eastAsia="Georgia Pro" w:hAnsi="Times New Roman" w:cs="Times New Roman"/>
+          <w:color w:val="000000" w:themeColor="text1"/>
+          <w:sz w:val="24"/>
+          <w:szCs w:val="24"/>
+        </w:rPr>
+        <w:t xml:space="preserve"> na przekierowanie do </w:t>
+      </w:r>
+      <w:r>
+        <w:rPr>
+          <w:rFonts w:ascii="Times New Roman" w:eastAsia="Georgia Pro" w:hAnsi="Times New Roman" w:cs="Times New Roman"/>
+          <w:color w:val="000000" w:themeColor="text1"/>
+          <w:sz w:val="24"/>
+          <w:szCs w:val="24"/>
+        </w:rPr>
+        <w:t xml:space="preserve">podglądu </w:t>
+      </w:r>
+      <w:r>
+        <w:rPr>
+          <w:rFonts w:ascii="Times New Roman" w:eastAsia="Georgia Pro" w:hAnsi="Times New Roman" w:cs="Times New Roman"/>
+          <w:color w:val="000000" w:themeColor="text1"/>
+          <w:sz w:val="24"/>
+          <w:szCs w:val="24"/>
+        </w:rPr>
+        <w:t xml:space="preserve">profilu </w:t>
+      </w:r>
+      <w:r>
+        <w:rPr>
+          <w:rFonts w:ascii="Times New Roman" w:eastAsia="Georgia Pro" w:hAnsi="Times New Roman" w:cs="Times New Roman"/>
+          <w:color w:val="000000" w:themeColor="text1"/>
+          <w:sz w:val="24"/>
+          <w:szCs w:val="24"/>
+        </w:rPr>
+        <w:t>psa</w:t>
+      </w:r>
+      <w:r>
+        <w:rPr>
+          <w:rFonts w:ascii="Times New Roman" w:eastAsia="Georgia Pro" w:hAnsi="Times New Roman" w:cs="Times New Roman"/>
+          <w:color w:val="000000" w:themeColor="text1"/>
+          <w:sz w:val="24"/>
+          <w:szCs w:val="24"/>
+        </w:rPr>
+        <w:t xml:space="preserve"> i </w:t>
+      </w:r>
+      <w:r>
+        <w:rPr>
+          <w:rFonts w:ascii="Times New Roman" w:eastAsia="Georgia Pro" w:hAnsi="Times New Roman" w:cs="Times New Roman"/>
+          <w:color w:val="000000" w:themeColor="text1"/>
+          <w:sz w:val="24"/>
+          <w:szCs w:val="24"/>
+        </w:rPr>
+        <w:t xml:space="preserve">profilu </w:t>
+      </w:r>
+      <w:r>
+        <w:rPr>
+          <w:rFonts w:ascii="Times New Roman" w:eastAsia="Georgia Pro" w:hAnsi="Times New Roman" w:cs="Times New Roman"/>
+          <w:color w:val="000000" w:themeColor="text1"/>
+          <w:sz w:val="24"/>
+          <w:szCs w:val="24"/>
+        </w:rPr>
+        <w:t>adoptującego</w:t>
+      </w:r>
+      <w:r>
+        <w:rPr>
+          <w:rFonts w:ascii="Times New Roman" w:eastAsia="Georgia Pro" w:hAnsi="Times New Roman" w:cs="Times New Roman"/>
+          <w:color w:val="000000" w:themeColor="text1"/>
+          <w:sz w:val="24"/>
+          <w:szCs w:val="24"/>
+        </w:rPr>
+        <w:t xml:space="preserve">, </w:t>
+      </w:r>
+      <w:r>
+        <w:rPr>
+          <w:rFonts w:ascii="Times New Roman" w:eastAsia="Georgia Pro" w:hAnsi="Times New Roman" w:cs="Times New Roman"/>
+          <w:color w:val="000000" w:themeColor="text1"/>
+          <w:sz w:val="24"/>
+          <w:szCs w:val="24"/>
+        </w:rPr>
+        <w:t xml:space="preserve">których </w:t>
+      </w:r>
+      <w:r>
+        <w:rPr>
+          <w:rFonts w:ascii="Times New Roman" w:eastAsia="Georgia Pro" w:hAnsi="Times New Roman" w:cs="Times New Roman"/>
+          <w:color w:val="000000" w:themeColor="text1"/>
+          <w:sz w:val="24"/>
+          <w:szCs w:val="24"/>
+        </w:rPr>
+        <w:t>dotyczy wpis adopcyjny</w:t>
+      </w:r>
+      <w:bookmarkStart w:id="37" w:name="_GoBack"/>
+      <w:bookmarkEnd w:id="37"/>
+      <w:r>
+        <w:rPr>
+          <w:rFonts w:ascii="Times New Roman" w:eastAsia="Georgia Pro" w:hAnsi="Times New Roman" w:cs="Times New Roman"/>
+          <w:color w:val="000000" w:themeColor="text1"/>
+          <w:sz w:val="24"/>
+          <w:szCs w:val="24"/>
+        </w:rPr>
+        <w:t>.</w:t>
+      </w:r>
     </w:p>
     <w:sectPr>
       <w:headerReference w:type="default" r:id="rId19"/>
@@ -12207,6 +12456,7 @@
             <w:dataBinding w:prefixMappings="xmlns:ns0='http://purl.org/dc/elements/1.1/' xmlns:ns1='http://schemas.openxmlformats.org/package/2006/metadata/core-properties' " w:xpath="/ns1:coreProperties[1]/ns0:title[1]" w:storeItemID="{6C3C8BC8-F283-45AE-878A-BAB7291924A1}"/>
             <w:text/>
           </w:sdtPr>
+          <w:sdtEndPr/>
           <w:sdtContent>
             <w:r>
               <w:rPr>
@@ -14776,6 +15026,7 @@
   </w:compat>
   <w:rsids>
     <w:rsidRoot w:val="00F2440C"/>
+    <w:rsid w:val="00096271"/>
     <w:rsid w:val="00103A05"/>
     <w:rsid w:val="00240D19"/>
     <w:rsid w:val="003733CB"/>
@@ -15522,7 +15773,7 @@
 </file>
 
 <file path=customXml/itemProps1.xml><?xml version="1.0" encoding="utf-8"?>
-<ds:datastoreItem xmlns:ds="http://schemas.openxmlformats.org/officeDocument/2006/customXml" ds:itemID="{34D28E8C-20DA-4839-B6E9-C2A522532000}">
+<ds:datastoreItem xmlns:ds="http://schemas.openxmlformats.org/officeDocument/2006/customXml" ds:itemID="{3338D2CA-95E3-401F-9B5D-61CFFB4EC068}">
   <ds:schemaRefs>
     <ds:schemaRef ds:uri="http://schemas.openxmlformats.org/officeDocument/2006/bibliography"/>
   </ds:schemaRefs>

</xml_diff>